<commit_message>
Un poco del javaDoc
</commit_message>
<xml_diff>
--- a/Docu progra2.docx
+++ b/Docu progra2.docx
@@ -34,7 +34,7 @@
                     </pic:cNvPicPr>
                   </pic:nvPicPr>
                   <pic:blipFill>
-                    <a:blip r:embed="rId6">
+                    <a:blip r:embed="rId8">
                       <a:extLst>
                         <a:ext uri="{28A0092B-C50C-407E-A947-70E740481C1C}">
                           <a14:useLocalDpi xmlns:a14="http://schemas.microsoft.com/office/drawing/2010/main" val="0"/>
@@ -636,8 +636,11 @@
     <w:sdt>
       <w:sdtPr>
         <w:rPr>
-          <w:rFonts w:ascii="Arial" w:hAnsi="Arial" w:cs="Arial"/>
-          <w:lang w:val="es-ES"/>
+          <w:rFonts w:ascii="Arial" w:eastAsiaTheme="minorHAnsi" w:hAnsi="Arial" w:cs="Arial"/>
+          <w:color w:val="auto"/>
+          <w:sz w:val="22"/>
+          <w:szCs w:val="22"/>
+          <w:lang w:val="es-ES" w:eastAsia="en-US"/>
         </w:rPr>
         <w:id w:val="578032060"/>
         <w:docPartObj>
@@ -647,13 +650,8 @@
       </w:sdtPr>
       <w:sdtEndPr>
         <w:rPr>
-          <w:rFonts w:eastAsiaTheme="minorHAnsi"/>
           <w:b/>
           <w:bCs/>
-          <w:color w:val="auto"/>
-          <w:sz w:val="22"/>
-          <w:szCs w:val="22"/>
-          <w:lang w:eastAsia="en-US"/>
         </w:rPr>
       </w:sdtEndPr>
       <w:sdtContent>
@@ -1760,15 +1758,6 @@
     </w:p>
     <w:p>
       <w:pPr>
-        <w:jc w:val="both"/>
-        <w:rPr>
-          <w:rFonts w:ascii="Arial" w:hAnsi="Arial" w:cs="Arial"/>
-          <w:sz w:val="24"/>
-        </w:rPr>
-      </w:pPr>
-    </w:p>
-    <w:p>
-      <w:pPr>
         <w:pStyle w:val="Ttulo1"/>
         <w:jc w:val="center"/>
         <w:rPr>
@@ -1781,6 +1770,7 @@
         <w:rPr>
           <w:rFonts w:ascii="Arial" w:hAnsi="Arial" w:cs="Arial"/>
         </w:rPr>
+        <w:lastRenderedPageBreak/>
         <w:t>Estrategia de solución</w:t>
       </w:r>
       <w:bookmarkEnd w:id="1"/>
@@ -1926,7 +1916,7 @@
                     <pic:cNvPicPr/>
                   </pic:nvPicPr>
                   <pic:blipFill rotWithShape="1">
-                    <a:blip r:embed="rId7"/>
+                    <a:blip r:embed="rId9"/>
                     <a:srcRect l="5769" t="25371" r="29648" b="19042"/>
                     <a:stretch/>
                   </pic:blipFill>
@@ -1960,9 +1950,23 @@
         <w:rPr>
           <w:rFonts w:ascii="Arial" w:hAnsi="Arial" w:cs="Arial"/>
         </w:rPr>
+        <w:sectPr>
+          <w:pgSz w:w="12240" w:h="15840"/>
+          <w:pgMar w:top="1440" w:right="1440" w:bottom="1440" w:left="1440" w:header="720" w:footer="720" w:gutter="0"/>
+          <w:cols w:space="720"/>
+          <w:docGrid w:linePitch="360"/>
+        </w:sectPr>
       </w:pPr>
       <w:bookmarkStart w:id="7" w:name="_Toc29124739"/>
       <w:bookmarkStart w:id="8" w:name="_Toc30094461"/>
+    </w:p>
+    <w:p>
+      <w:pPr>
+        <w:pStyle w:val="Ttulo2"/>
+        <w:rPr>
+          <w:rFonts w:ascii="Arial" w:hAnsi="Arial" w:cs="Arial"/>
+        </w:rPr>
+      </w:pPr>
       <w:r>
         <w:rPr>
           <w:rFonts w:ascii="Arial" w:hAnsi="Arial" w:cs="Arial"/>
@@ -1973,12 +1977,8 @@
       <w:bookmarkEnd w:id="7"/>
       <w:bookmarkEnd w:id="8"/>
     </w:p>
-    <w:p>
-      <w:pPr>
-        <w:rPr>
-          <w:rFonts w:ascii="Arial" w:hAnsi="Arial" w:cs="Arial"/>
-        </w:rPr>
-      </w:pPr>
+    <w:p/>
+    <w:p>
       <w:r>
         <w:rPr>
           <w:rFonts w:ascii="Arial" w:hAnsi="Arial" w:cs="Arial"/>
@@ -1986,9 +1986,9 @@
           <w:lang w:val="en-US"/>
         </w:rPr>
         <w:drawing>
-          <wp:inline distT="0" distB="0" distL="0" distR="0" wp14:anchorId="338BD2BE" wp14:editId="16209898">
-            <wp:extent cx="5943600" cy="3796665"/>
-            <wp:effectExtent l="6667" t="0" r="6668" b="6667"/>
+          <wp:inline distT="0" distB="0" distL="0" distR="0" wp14:anchorId="7831836B" wp14:editId="6D618BC6">
+            <wp:extent cx="8296275" cy="5299513"/>
+            <wp:effectExtent l="0" t="0" r="0" b="0"/>
             <wp:docPr id="4" name="Imagen 4"/>
             <wp:cNvGraphicFramePr>
               <a:graphicFrameLocks xmlns:a="http://schemas.openxmlformats.org/drawingml/2006/main" noChangeAspect="1"/>
@@ -2003,7 +2003,7 @@
                     </pic:cNvPicPr>
                   </pic:nvPicPr>
                   <pic:blipFill>
-                    <a:blip r:embed="rId8" cstate="print">
+                    <a:blip r:embed="rId10" cstate="print">
                       <a:extLst>
                         <a:ext uri="{28A0092B-C50C-407E-A947-70E740481C1C}">
                           <a14:useLocalDpi xmlns:a14="http://schemas.microsoft.com/office/drawing/2010/main" val="0"/>
@@ -2016,9 +2016,9 @@
                     </a:stretch>
                   </pic:blipFill>
                   <pic:spPr bwMode="auto">
-                    <a:xfrm rot="-5400000">
+                    <a:xfrm>
                       <a:off x="0" y="0"/>
-                      <a:ext cx="5943600" cy="3796665"/>
+                      <a:ext cx="8360778" cy="5340716"/>
                     </a:xfrm>
                     <a:prstGeom prst="rect">
                       <a:avLst/>
@@ -2037,69 +2037,6 @@
     </w:p>
     <w:p>
       <w:pPr>
-        <w:rPr>
-          <w:rFonts w:ascii="Arial" w:hAnsi="Arial" w:cs="Arial"/>
-        </w:rPr>
-      </w:pPr>
-    </w:p>
-    <w:p>
-      <w:pPr>
-        <w:rPr>
-          <w:rFonts w:ascii="Arial" w:hAnsi="Arial" w:cs="Arial"/>
-        </w:rPr>
-      </w:pPr>
-    </w:p>
-    <w:p>
-      <w:pPr>
-        <w:rPr>
-          <w:rFonts w:ascii="Arial" w:hAnsi="Arial" w:cs="Arial"/>
-        </w:rPr>
-      </w:pPr>
-    </w:p>
-    <w:p>
-      <w:pPr>
-        <w:rPr>
-          <w:rFonts w:ascii="Arial" w:hAnsi="Arial" w:cs="Arial"/>
-        </w:rPr>
-      </w:pPr>
-    </w:p>
-    <w:p>
-      <w:pPr>
-        <w:rPr>
-          <w:rFonts w:ascii="Arial" w:hAnsi="Arial" w:cs="Arial"/>
-        </w:rPr>
-      </w:pPr>
-    </w:p>
-    <w:p>
-      <w:pPr>
-        <w:rPr>
-          <w:rFonts w:ascii="Arial" w:hAnsi="Arial" w:cs="Arial"/>
-        </w:rPr>
-      </w:pPr>
-    </w:p>
-    <w:p>
-      <w:pPr>
-        <w:rPr>
-          <w:rFonts w:ascii="Arial" w:hAnsi="Arial" w:cs="Arial"/>
-        </w:rPr>
-      </w:pPr>
-    </w:p>
-    <w:p>
-      <w:pPr>
-        <w:rPr>
-          <w:rFonts w:ascii="Arial" w:hAnsi="Arial" w:cs="Arial"/>
-        </w:rPr>
-      </w:pPr>
-    </w:p>
-    <w:p>
-      <w:pPr>
-        <w:rPr>
-          <w:rFonts w:ascii="Arial" w:hAnsi="Arial" w:cs="Arial"/>
-        </w:rPr>
-      </w:pPr>
-    </w:p>
-    <w:p>
-      <w:pPr>
         <w:pStyle w:val="Ttulo2"/>
         <w:rPr>
           <w:rFonts w:ascii="Arial" w:hAnsi="Arial" w:cs="Arial"/>
@@ -2111,11 +2048,13 @@
         <w:rPr>
           <w:rFonts w:ascii="Arial" w:hAnsi="Arial" w:cs="Arial"/>
         </w:rPr>
+        <w:lastRenderedPageBreak/>
         <w:t>Diagrama de paquetes</w:t>
       </w:r>
       <w:bookmarkEnd w:id="9"/>
       <w:bookmarkEnd w:id="10"/>
     </w:p>
+    <w:p/>
     <w:p>
       <w:pPr>
         <w:rPr>
@@ -2128,8 +2067,8 @@
           <w:noProof/>
         </w:rPr>
         <w:drawing>
-          <wp:inline distT="0" distB="0" distL="0" distR="0" wp14:anchorId="00D22B73" wp14:editId="74640B8C">
-            <wp:extent cx="6286500" cy="4049957"/>
+          <wp:inline distT="0" distB="0" distL="0" distR="0" wp14:anchorId="00D22B73" wp14:editId="7AD58618">
+            <wp:extent cx="7753350" cy="4994946"/>
             <wp:effectExtent l="0" t="0" r="0" b="0"/>
             <wp:docPr id="7" name="Imagen 7"/>
             <wp:cNvGraphicFramePr>
@@ -2143,7 +2082,7 @@
                     <pic:cNvPicPr/>
                   </pic:nvPicPr>
                   <pic:blipFill>
-                    <a:blip r:embed="rId9">
+                    <a:blip r:embed="rId11">
                       <a:extLst>
                         <a:ext uri="{28A0092B-C50C-407E-A947-70E740481C1C}">
                           <a14:useLocalDpi xmlns:a14="http://schemas.microsoft.com/office/drawing/2010/main" val="0"/>
@@ -2157,7 +2096,7 @@
                   <pic:spPr>
                     <a:xfrm>
                       <a:off x="0" y="0"/>
-                      <a:ext cx="6291808" cy="4053376"/>
+                      <a:ext cx="7773832" cy="5008141"/>
                     </a:xfrm>
                     <a:prstGeom prst="rect">
                       <a:avLst/>
@@ -2210,6 +2149,8 @@
                 <w:lang w:val="en-US"/>
               </w:rPr>
             </w:pPr>
+            <w:bookmarkStart w:id="11" w:name="_GoBack"/>
+            <w:bookmarkEnd w:id="11"/>
             <w:proofErr w:type="spellStart"/>
             <w:r>
               <w:rPr>
@@ -2218,6 +2159,7 @@
                 <w:sz w:val="24"/>
                 <w:lang w:val="en-US"/>
               </w:rPr>
+              <w:lastRenderedPageBreak/>
               <w:t>Nombre</w:t>
             </w:r>
             <w:proofErr w:type="spellEnd"/>
@@ -2564,8 +2506,6 @@
               </w:rPr>
               <w:t>utilidad</w:t>
             </w:r>
-            <w:bookmarkStart w:id="11" w:name="_GoBack"/>
-            <w:bookmarkEnd w:id="11"/>
             <w:proofErr w:type="spellEnd"/>
           </w:p>
         </w:tc>
@@ -2636,9 +2576,9 @@
           <w:lang w:val="en-US"/>
         </w:rPr>
         <w:drawing>
-          <wp:inline distT="0" distB="0" distL="0" distR="0" wp14:anchorId="2986185C" wp14:editId="18615618">
-            <wp:extent cx="5943600" cy="3922395"/>
-            <wp:effectExtent l="0" t="0" r="0" b="1905"/>
+          <wp:inline distT="0" distB="0" distL="0" distR="0" wp14:anchorId="2986185C" wp14:editId="60051601">
+            <wp:extent cx="7296150" cy="4814991"/>
+            <wp:effectExtent l="0" t="0" r="0" b="5080"/>
             <wp:docPr id="2" name="Imagen 2"/>
             <wp:cNvGraphicFramePr>
               <a:graphicFrameLocks xmlns:a="http://schemas.openxmlformats.org/drawingml/2006/main" noChangeAspect="1"/>
@@ -2653,7 +2593,7 @@
                     </pic:cNvPicPr>
                   </pic:nvPicPr>
                   <pic:blipFill>
-                    <a:blip r:embed="rId10">
+                    <a:blip r:embed="rId12">
                       <a:extLst>
                         <a:ext uri="{28A0092B-C50C-407E-A947-70E740481C1C}">
                           <a14:useLocalDpi xmlns:a14="http://schemas.microsoft.com/office/drawing/2010/main" val="0"/>
@@ -2668,7 +2608,7 @@
                   <pic:spPr bwMode="auto">
                     <a:xfrm>
                       <a:off x="0" y="0"/>
-                      <a:ext cx="5943600" cy="3922395"/>
+                      <a:ext cx="7304811" cy="4820706"/>
                     </a:xfrm>
                     <a:prstGeom prst="rect">
                       <a:avLst/>
@@ -2701,10 +2641,33 @@
       </w:pPr>
       <w:bookmarkStart w:id="14" w:name="_Toc29124743"/>
       <w:bookmarkStart w:id="15" w:name="_Toc30094465"/>
+    </w:p>
+    <w:p>
+      <w:pPr>
+        <w:pStyle w:val="Ttulo1"/>
+        <w:rPr>
+          <w:rFonts w:ascii="Arial" w:hAnsi="Arial" w:cs="Arial"/>
+        </w:rPr>
+        <w:sectPr>
+          <w:pgSz w:w="15840" w:h="12240" w:orient="landscape"/>
+          <w:pgMar w:top="1440" w:right="1440" w:bottom="1440" w:left="1440" w:header="720" w:footer="720" w:gutter="0"/>
+          <w:cols w:space="720"/>
+          <w:docGrid w:linePitch="360"/>
+        </w:sectPr>
+      </w:pPr>
+    </w:p>
+    <w:p>
+      <w:pPr>
+        <w:pStyle w:val="Ttulo1"/>
+        <w:rPr>
+          <w:rFonts w:ascii="Arial" w:hAnsi="Arial" w:cs="Arial"/>
+        </w:rPr>
+      </w:pPr>
       <w:r>
         <w:rPr>
           <w:rFonts w:ascii="Arial" w:hAnsi="Arial" w:cs="Arial"/>
         </w:rPr>
+        <w:lastRenderedPageBreak/>
         <w:t>Análisis de resultados</w:t>
       </w:r>
       <w:bookmarkEnd w:id="14"/>
@@ -3443,7 +3406,6 @@
         <w:rPr>
           <w:rFonts w:ascii="Arial" w:hAnsi="Arial" w:cs="Arial"/>
         </w:rPr>
-        <w:lastRenderedPageBreak/>
         <w:t>Aspectos relevantes y lecciones aprendidas</w:t>
       </w:r>
       <w:bookmarkEnd w:id="18"/>
@@ -3772,7 +3734,15 @@
                 <w:rFonts w:ascii="Arial" w:hAnsi="Arial" w:cs="Arial"/>
                 <w:szCs w:val="20"/>
               </w:rPr>
-              <w:t xml:space="preserve"> controlador, ha sido un gran cambio para la forma de programar, puesto que ahora todo debe estar organizado y más estructurado. Al inicio es difícil de adaptarse, pero después es más sencillo para encontrar fragmentos de código y especialmente para la corrección de errores.</w:t>
+              <w:t xml:space="preserve"> controlador, ha sido un gran cambio para la forma de programar, puesto que ahora todo debe estar organizado y más estructurado. Al inicio es difícil de </w:t>
+            </w:r>
+            <w:r>
+              <w:rPr>
+                <w:rFonts w:ascii="Arial" w:hAnsi="Arial" w:cs="Arial"/>
+                <w:szCs w:val="20"/>
+              </w:rPr>
+              <w:lastRenderedPageBreak/>
+              <w:t>adaptarse, pero después es más sencillo para encontrar fragmentos de código y especialmente para la corrección de errores.</w:t>
             </w:r>
           </w:p>
           <w:p>
@@ -3825,6 +3795,7 @@
                 <w:szCs w:val="20"/>
                 <w:lang w:val="en-US"/>
               </w:rPr>
+              <w:lastRenderedPageBreak/>
               <w:t>Óscar Trejos Esquivel</w:t>
             </w:r>
           </w:p>
@@ -3889,14 +3860,7 @@
               <w:rPr>
                 <w:rFonts w:ascii="Arial" w:hAnsi="Arial" w:cs="Arial"/>
               </w:rPr>
-              <w:t xml:space="preserve">En el aspecto técnico los conocimientos con respecto al ámbito </w:t>
-            </w:r>
-            <w:r>
-              <w:rPr>
-                <w:rFonts w:ascii="Arial" w:hAnsi="Arial" w:cs="Arial"/>
-              </w:rPr>
-              <w:lastRenderedPageBreak/>
-              <w:t>de las bases de datos y Programación Orientada a Objetos aumentaron, porque este proyecto, aunque parezca pequeño requiere un análisis profundo para detectar todos los datos que provee el contexto y así elaborar todos los esquemas correspondientes.</w:t>
+              <w:t>En el aspecto técnico los conocimientos con respecto al ámbito de las bases de datos y Programación Orientada a Objetos aumentaron, porque este proyecto, aunque parezca pequeño requiere un análisis profundo para detectar todos los datos que provee el contexto y así elaborar todos los esquemas correspondientes.</w:t>
             </w:r>
           </w:p>
           <w:p>
@@ -4313,7 +4277,8 @@
                 <w:sz w:val="24"/>
                 <w:szCs w:val="24"/>
               </w:rPr>
-              <w:t>Se distribuyeron las labores utilizando el criterio de división en el que se establecían relaciones entre los objetos, es decir, la elaboración de los d</w:t>
+              <w:lastRenderedPageBreak/>
+              <w:t xml:space="preserve">Se distribuyeron las labores utilizando el criterio de división en el que se establecían relaciones entre los objetos, es decir, la elaboración de los </w:t>
             </w:r>
             <w:proofErr w:type="spellStart"/>
             <w:r>
@@ -4322,7 +4287,7 @@
                 <w:sz w:val="24"/>
                 <w:szCs w:val="24"/>
               </w:rPr>
-              <w:t>ao</w:t>
+              <w:t>dao</w:t>
             </w:r>
             <w:proofErr w:type="spellEnd"/>
             <w:r>
@@ -4432,7 +4397,10 @@
     <w:sdt>
       <w:sdtPr>
         <w:rPr>
-          <w:rFonts w:ascii="Arial" w:hAnsi="Arial" w:cs="Arial"/>
+          <w:rFonts w:ascii="Arial" w:eastAsiaTheme="minorHAnsi" w:hAnsi="Arial" w:cs="Arial"/>
+          <w:color w:val="auto"/>
+          <w:sz w:val="22"/>
+          <w:szCs w:val="22"/>
           <w:lang w:val="es-ES"/>
         </w:rPr>
         <w:id w:val="600303703"/>
@@ -4443,10 +4411,6 @@
       </w:sdtPr>
       <w:sdtEndPr>
         <w:rPr>
-          <w:rFonts w:eastAsiaTheme="minorHAnsi"/>
-          <w:color w:val="auto"/>
-          <w:sz w:val="22"/>
-          <w:szCs w:val="22"/>
           <w:lang w:val="es-CR"/>
         </w:rPr>
       </w:sdtEndPr>
@@ -4491,6 +4455,7 @@
             <w:id w:val="-573587230"/>
             <w:bibliography/>
           </w:sdtPr>
+          <w:sdtEndPr/>
           <w:sdtContent>
             <w:p>
               <w:pPr>
@@ -4616,6 +4581,56 @@
     </w:sectPr>
   </w:body>
 </w:document>
+</file>
+
+<file path=word/endnotes.xml><?xml version="1.0" encoding="utf-8"?>
+<w:endnotes xmlns:wpc="http://schemas.microsoft.com/office/word/2010/wordprocessingCanvas" xmlns:cx="http://schemas.microsoft.com/office/drawing/2014/chartex" xmlns:cx1="http://schemas.microsoft.com/office/drawing/2015/9/8/chartex" xmlns:cx2="http://schemas.microsoft.com/office/drawing/2015/10/21/chartex" xmlns:cx3="http://schemas.microsoft.com/office/drawing/2016/5/9/chartex" xmlns:cx4="http://schemas.microsoft.com/office/drawing/2016/5/10/chartex" xmlns:cx5="http://schemas.microsoft.com/office/drawing/2016/5/11/chartex" xmlns:cx6="http://schemas.microsoft.com/office/drawing/2016/5/12/chartex" xmlns:cx7="http://schemas.microsoft.com/office/drawing/2016/5/13/chartex" xmlns:cx8="http://schemas.microsoft.com/office/drawing/2016/5/14/chartex" xmlns:mc="http://schemas.openxmlformats.org/markup-compatibility/2006" xmlns:aink="http://schemas.microsoft.com/office/drawing/2016/ink" xmlns:am3d="http://schemas.microsoft.com/office/drawing/2017/model3d" xmlns:o="urn:schemas-microsoft-com:office:office" xmlns:r="http://schemas.openxmlformats.org/officeDocument/2006/relationships" xmlns:m="http://schemas.openxmlformats.org/officeDocument/2006/math" xmlns:v="urn:schemas-microsoft-com:vml" xmlns:wp14="http://schemas.microsoft.com/office/word/2010/wordprocessingDrawing" xmlns:wp="http://schemas.openxmlformats.org/drawingml/2006/wordprocessingDrawing" xmlns:w10="urn:schemas-microsoft-com:office:word" xmlns:w="http://schemas.openxmlformats.org/wordprocessingml/2006/main" xmlns:w14="http://schemas.microsoft.com/office/word/2010/wordml" xmlns:w15="http://schemas.microsoft.com/office/word/2012/wordml" xmlns:w16cid="http://schemas.microsoft.com/office/word/2016/wordml/cid" xmlns:w16se="http://schemas.microsoft.com/office/word/2015/wordml/symex" xmlns:wpg="http://schemas.microsoft.com/office/word/2010/wordprocessingGroup" xmlns:wpi="http://schemas.microsoft.com/office/word/2010/wordprocessingInk" xmlns:wne="http://schemas.microsoft.com/office/word/2006/wordml" xmlns:wps="http://schemas.microsoft.com/office/word/2010/wordprocessingShape" mc:Ignorable="w14 w15 w16se w16cid wp14">
+  <w:endnote w:type="separator" w:id="-1">
+    <w:p>
+      <w:pPr>
+        <w:spacing w:after="0" w:line="240" w:lineRule="auto"/>
+      </w:pPr>
+      <w:r>
+        <w:separator/>
+      </w:r>
+    </w:p>
+  </w:endnote>
+  <w:endnote w:type="continuationSeparator" w:id="0">
+    <w:p>
+      <w:pPr>
+        <w:spacing w:after="0" w:line="240" w:lineRule="auto"/>
+      </w:pPr>
+      <w:r>
+        <w:continuationSeparator/>
+      </w:r>
+    </w:p>
+  </w:endnote>
+</w:endnotes>
+</file>
+
+<file path=word/footnotes.xml><?xml version="1.0" encoding="utf-8"?>
+<w:footnotes xmlns:wpc="http://schemas.microsoft.com/office/word/2010/wordprocessingCanvas" xmlns:cx="http://schemas.microsoft.com/office/drawing/2014/chartex" xmlns:cx1="http://schemas.microsoft.com/office/drawing/2015/9/8/chartex" xmlns:cx2="http://schemas.microsoft.com/office/drawing/2015/10/21/chartex" xmlns:cx3="http://schemas.microsoft.com/office/drawing/2016/5/9/chartex" xmlns:cx4="http://schemas.microsoft.com/office/drawing/2016/5/10/chartex" xmlns:cx5="http://schemas.microsoft.com/office/drawing/2016/5/11/chartex" xmlns:cx6="http://schemas.microsoft.com/office/drawing/2016/5/12/chartex" xmlns:cx7="http://schemas.microsoft.com/office/drawing/2016/5/13/chartex" xmlns:cx8="http://schemas.microsoft.com/office/drawing/2016/5/14/chartex" xmlns:mc="http://schemas.openxmlformats.org/markup-compatibility/2006" xmlns:aink="http://schemas.microsoft.com/office/drawing/2016/ink" xmlns:am3d="http://schemas.microsoft.com/office/drawing/2017/model3d" xmlns:o="urn:schemas-microsoft-com:office:office" xmlns:r="http://schemas.openxmlformats.org/officeDocument/2006/relationships" xmlns:m="http://schemas.openxmlformats.org/officeDocument/2006/math" xmlns:v="urn:schemas-microsoft-com:vml" xmlns:wp14="http://schemas.microsoft.com/office/word/2010/wordprocessingDrawing" xmlns:wp="http://schemas.openxmlformats.org/drawingml/2006/wordprocessingDrawing" xmlns:w10="urn:schemas-microsoft-com:office:word" xmlns:w="http://schemas.openxmlformats.org/wordprocessingml/2006/main" xmlns:w14="http://schemas.microsoft.com/office/word/2010/wordml" xmlns:w15="http://schemas.microsoft.com/office/word/2012/wordml" xmlns:w16cid="http://schemas.microsoft.com/office/word/2016/wordml/cid" xmlns:w16se="http://schemas.microsoft.com/office/word/2015/wordml/symex" xmlns:wpg="http://schemas.microsoft.com/office/word/2010/wordprocessingGroup" xmlns:wpi="http://schemas.microsoft.com/office/word/2010/wordprocessingInk" xmlns:wne="http://schemas.microsoft.com/office/word/2006/wordml" xmlns:wps="http://schemas.microsoft.com/office/word/2010/wordprocessingShape" mc:Ignorable="w14 w15 w16se w16cid wp14">
+  <w:footnote w:type="separator" w:id="-1">
+    <w:p>
+      <w:pPr>
+        <w:spacing w:after="0" w:line="240" w:lineRule="auto"/>
+      </w:pPr>
+      <w:r>
+        <w:separator/>
+      </w:r>
+    </w:p>
+  </w:footnote>
+  <w:footnote w:type="continuationSeparator" w:id="0">
+    <w:p>
+      <w:pPr>
+        <w:spacing w:after="0" w:line="240" w:lineRule="auto"/>
+      </w:pPr>
+      <w:r>
+        <w:continuationSeparator/>
+      </w:r>
+    </w:p>
+  </w:footnote>
+</w:footnotes>
 </file>
 
 <file path=word/numbering.xml><?xml version="1.0" encoding="utf-8"?>
@@ -5520,7 +5535,6 @@
     <w:next w:val="Normal"/>
     <w:link w:val="Ttulo2Car"/>
     <w:uiPriority w:val="9"/>
-    <w:semiHidden/>
     <w:unhideWhenUsed/>
     <w:qFormat/>
     <w:rsid w:val="00F522E4"/>
@@ -5583,7 +5597,6 @@
     <w:basedOn w:val="Fuentedeprrafopredeter"/>
     <w:link w:val="Ttulo2"/>
     <w:uiPriority w:val="9"/>
-    <w:semiHidden/>
     <w:rsid w:val="00F522E4"/>
     <w:rPr>
       <w:rFonts w:asciiTheme="majorHAnsi" w:eastAsiaTheme="majorEastAsia" w:hAnsiTheme="majorHAnsi" w:cstheme="majorBidi"/>
@@ -5683,6 +5696,56 @@
     <w:uiPriority w:val="37"/>
     <w:unhideWhenUsed/>
     <w:rsid w:val="00EE6189"/>
+  </w:style>
+  <w:style w:type="paragraph" w:styleId="Encabezado">
+    <w:name w:val="header"/>
+    <w:basedOn w:val="Normal"/>
+    <w:link w:val="EncabezadoCar"/>
+    <w:uiPriority w:val="99"/>
+    <w:unhideWhenUsed/>
+    <w:rsid w:val="00C23606"/>
+    <w:pPr>
+      <w:tabs>
+        <w:tab w:val="center" w:pos="4680"/>
+        <w:tab w:val="right" w:pos="9360"/>
+      </w:tabs>
+      <w:spacing w:after="0" w:line="240" w:lineRule="auto"/>
+    </w:pPr>
+  </w:style>
+  <w:style w:type="character" w:customStyle="1" w:styleId="EncabezadoCar">
+    <w:name w:val="Encabezado Car"/>
+    <w:basedOn w:val="Fuentedeprrafopredeter"/>
+    <w:link w:val="Encabezado"/>
+    <w:uiPriority w:val="99"/>
+    <w:rsid w:val="00C23606"/>
+    <w:rPr>
+      <w:lang w:val="es-CR"/>
+    </w:rPr>
+  </w:style>
+  <w:style w:type="paragraph" w:styleId="Piedepgina">
+    <w:name w:val="footer"/>
+    <w:basedOn w:val="Normal"/>
+    <w:link w:val="PiedepginaCar"/>
+    <w:uiPriority w:val="99"/>
+    <w:unhideWhenUsed/>
+    <w:rsid w:val="00C23606"/>
+    <w:pPr>
+      <w:tabs>
+        <w:tab w:val="center" w:pos="4680"/>
+        <w:tab w:val="right" w:pos="9360"/>
+      </w:tabs>
+      <w:spacing w:after="0" w:line="240" w:lineRule="auto"/>
+    </w:pPr>
+  </w:style>
+  <w:style w:type="character" w:customStyle="1" w:styleId="PiedepginaCar">
+    <w:name w:val="Pie de página Car"/>
+    <w:basedOn w:val="Fuentedeprrafopredeter"/>
+    <w:link w:val="Piedepgina"/>
+    <w:uiPriority w:val="99"/>
+    <w:rsid w:val="00C23606"/>
+    <w:rPr>
+      <w:lang w:val="es-CR"/>
+    </w:rPr>
   </w:style>
 </w:styles>
 </file>
@@ -5994,7 +6057,7 @@
 </file>
 
 <file path=customXml/itemProps1.xml><?xml version="1.0" encoding="utf-8"?>
-<ds:datastoreItem xmlns:ds="http://schemas.openxmlformats.org/officeDocument/2006/customXml" ds:itemID="{D330CE6D-0A5D-45C9-8591-892F03D4A1AF}">
+<ds:datastoreItem xmlns:ds="http://schemas.openxmlformats.org/officeDocument/2006/customXml" ds:itemID="{4158C195-3E88-4754-AD65-158412FC1F39}">
   <ds:schemaRefs>
     <ds:schemaRef ds:uri="http://schemas.openxmlformats.org/officeDocument/2006/bibliography"/>
   </ds:schemaRefs>

</xml_diff>